<commit_message>
Added Notes related to LVM and Filesystem management
</commit_message>
<xml_diff>
--- a/06-file-permissions/06-file-permissions.docx
+++ b/06-file-permissions/06-file-permissions.docx
@@ -60,7 +60,10 @@
         </w:numPr>
       </w:pPr>
       <w:r>
-        <w:t>What is it required</w:t>
+        <w:t xml:space="preserve">Why </w:t>
+      </w:r>
+      <w:r>
+        <w:t>is it required</w:t>
       </w:r>
       <w:r>
         <w:t xml:space="preserve"> on a Linux Server?</w:t>
@@ -249,11 +252,9 @@
       <w:r>
         <w:t xml:space="preserve">For example, </w:t>
       </w:r>
-      <w:proofErr w:type="gramStart"/>
-      <w:r>
-        <w:t>If</w:t>
-      </w:r>
-      <w:proofErr w:type="gramEnd"/>
+      <w:r>
+        <w:t>if</w:t>
+      </w:r>
       <w:r>
         <w:t xml:space="preserve"> you take an organization called ORG</w:t>
       </w:r>
@@ -486,16 +487,14 @@
         </w:rPr>
         <w:t xml:space="preserve">file permissions </w:t>
       </w:r>
-      <w:proofErr w:type="gramStart"/>
       <w:r>
         <w:rPr>
           <w:b/>
           <w:bCs/>
           <w:color w:val="ED7D31" w:themeColor="accent2"/>
         </w:rPr>
-        <w:t>is</w:t>
-      </w:r>
-      <w:proofErr w:type="gramEnd"/>
+        <w:t>are</w:t>
+      </w:r>
       <w:r>
         <w:rPr>
           <w:b/>
@@ -2770,6 +2769,7 @@
         <w:rPr>
           <w:b/>
           <w:bCs/>
+          <w:noProof/>
         </w:rPr>
         <w:drawing>
           <wp:inline distT="0" distB="0" distL="0" distR="0" wp14:anchorId="30329F27" wp14:editId="211072CC">
@@ -2818,6 +2818,9 @@
     </w:p>
     <w:p>
       <w:r>
+        <w:rPr>
+          <w:noProof/>
+        </w:rPr>
         <w:drawing>
           <wp:inline distT="0" distB="0" distL="0" distR="0" wp14:anchorId="1F2464C4" wp14:editId="523A701E">
             <wp:extent cx="3658111" cy="323895"/>
@@ -2857,6 +2860,9 @@
     </w:p>
     <w:p>
       <w:r>
+        <w:rPr>
+          <w:noProof/>
+        </w:rPr>
         <w:lastRenderedPageBreak/>
         <w:drawing>
           <wp:inline distT="0" distB="0" distL="0" distR="0" wp14:anchorId="5BD95DFD" wp14:editId="3CF7A135">
@@ -2897,6 +2903,9 @@
     </w:p>
     <w:p>
       <w:r>
+        <w:rPr>
+          <w:noProof/>
+        </w:rPr>
         <w:drawing>
           <wp:inline distT="0" distB="0" distL="0" distR="0" wp14:anchorId="7F604FE6" wp14:editId="2CE62763">
             <wp:extent cx="3801005" cy="952633"/>
@@ -2937,6 +2946,9 @@
     <w:p/>
     <w:p>
       <w:r>
+        <w:rPr>
+          <w:noProof/>
+        </w:rPr>
         <w:drawing>
           <wp:inline distT="0" distB="0" distL="0" distR="0" wp14:anchorId="76D5A9AD" wp14:editId="7DDB4E73">
             <wp:extent cx="3648584" cy="447737"/>
@@ -2976,6 +2988,9 @@
     </w:p>
     <w:p>
       <w:r>
+        <w:rPr>
+          <w:noProof/>
+        </w:rPr>
         <w:drawing>
           <wp:inline distT="0" distB="0" distL="0" distR="0" wp14:anchorId="4982D4CB" wp14:editId="3B2A4324">
             <wp:extent cx="3715268" cy="790685"/>
@@ -3015,6 +3030,9 @@
     </w:p>
     <w:p>
       <w:r>
+        <w:rPr>
+          <w:noProof/>
+        </w:rPr>
         <w:drawing>
           <wp:inline distT="0" distB="0" distL="0" distR="0" wp14:anchorId="4DF23E1D" wp14:editId="6145C230">
             <wp:extent cx="3229426" cy="666843"/>
@@ -3175,6 +3193,9 @@
     </w:p>
     <w:p>
       <w:r>
+        <w:rPr>
+          <w:noProof/>
+        </w:rPr>
         <w:drawing>
           <wp:inline distT="0" distB="0" distL="0" distR="0" wp14:anchorId="4FC8D1A5" wp14:editId="5938D50C">
             <wp:extent cx="5943600" cy="1322070"/>
@@ -3214,6 +3235,9 @@
     </w:p>
     <w:p>
       <w:r>
+        <w:rPr>
+          <w:noProof/>
+        </w:rPr>
         <w:lastRenderedPageBreak/>
         <w:drawing>
           <wp:inline distT="0" distB="0" distL="0" distR="0" wp14:anchorId="1E95890D" wp14:editId="60041485">
@@ -3255,6 +3279,9 @@
     <w:p/>
     <w:p>
       <w:r>
+        <w:rPr>
+          <w:noProof/>
+        </w:rPr>
         <w:drawing>
           <wp:inline distT="0" distB="0" distL="0" distR="0" wp14:anchorId="5BFF12A4" wp14:editId="637B0880">
             <wp:extent cx="3705742" cy="1000265"/>
@@ -3301,6 +3328,9 @@
     <w:p/>
     <w:p>
       <w:r>
+        <w:rPr>
+          <w:noProof/>
+        </w:rPr>
         <w:drawing>
           <wp:inline distT="0" distB="0" distL="0" distR="0" wp14:anchorId="194916D2" wp14:editId="23FD42CB">
             <wp:extent cx="2924583" cy="866896"/>
@@ -3340,6 +3370,9 @@
     </w:p>
     <w:p>
       <w:r>
+        <w:rPr>
+          <w:noProof/>
+        </w:rPr>
         <w:drawing>
           <wp:inline distT="0" distB="0" distL="0" distR="0" wp14:anchorId="0FCE209C" wp14:editId="71C5BD96">
             <wp:extent cx="4658375" cy="600159"/>
@@ -3380,6 +3413,9 @@
     <w:p/>
     <w:p>
       <w:r>
+        <w:rPr>
+          <w:noProof/>
+        </w:rPr>
         <w:drawing>
           <wp:inline distT="0" distB="0" distL="0" distR="0" wp14:anchorId="33E5AE72" wp14:editId="0D620D0E">
             <wp:extent cx="3581900" cy="543001"/>
@@ -3419,6 +3455,9 @@
     </w:p>
     <w:p>
       <w:r>
+        <w:rPr>
+          <w:noProof/>
+        </w:rPr>
         <w:drawing>
           <wp:inline distT="0" distB="0" distL="0" distR="0" wp14:anchorId="1FA13A2D" wp14:editId="074191B0">
             <wp:extent cx="2934109" cy="1028844"/>
@@ -3458,6 +3497,9 @@
     </w:p>
     <w:p>
       <w:r>
+        <w:rPr>
+          <w:noProof/>
+        </w:rPr>
         <w:lastRenderedPageBreak/>
         <w:drawing>
           <wp:inline distT="0" distB="0" distL="0" distR="0" wp14:anchorId="0F0E24F7" wp14:editId="2CACC477">
@@ -3499,7 +3541,13 @@
     <w:p/>
     <w:p>
       <w:r>
-        <w:t>This is how Linux manages Fiel permissions and as well as folder permissions.</w:t>
+        <w:t>This is how Linux manages Fi</w:t>
+      </w:r>
+      <w:r>
+        <w:t>l</w:t>
+      </w:r>
+      <w:r>
+        <w:t>e permissions and as well as folder permissions.</w:t>
       </w:r>
     </w:p>
     <w:p>
@@ -3529,6 +3577,9 @@
     </w:p>
     <w:p>
       <w:r>
+        <w:rPr>
+          <w:noProof/>
+        </w:rPr>
         <w:drawing>
           <wp:inline distT="0" distB="0" distL="0" distR="0" wp14:anchorId="253FDC0D" wp14:editId="1DE9B74A">
             <wp:extent cx="4877481" cy="571580"/>
@@ -3569,6 +3620,9 @@
     <w:p/>
     <w:p>
       <w:r>
+        <w:rPr>
+          <w:noProof/>
+        </w:rPr>
         <w:drawing>
           <wp:inline distT="0" distB="0" distL="0" distR="0" wp14:anchorId="6B11FE62" wp14:editId="00E12A36">
             <wp:extent cx="5408761" cy="2078908"/>
@@ -3609,6 +3663,9 @@
     <w:p/>
     <w:p>
       <w:r>
+        <w:rPr>
+          <w:noProof/>
+        </w:rPr>
         <w:drawing>
           <wp:inline distT="0" distB="0" distL="0" distR="0" wp14:anchorId="0EB63943" wp14:editId="7FBF822C">
             <wp:extent cx="4315427" cy="924054"/>
@@ -3657,11 +3714,20 @@
         <w:t xml:space="preserve">permissions on folders </w:t>
       </w:r>
       <w:r>
-        <w:t>and there is permission on file as well.</w:t>
-      </w:r>
-    </w:p>
-    <w:p>
-      <w:r>
+        <w:t xml:space="preserve">and there is </w:t>
+      </w:r>
+      <w:r>
+        <w:t xml:space="preserve">no </w:t>
+      </w:r>
+      <w:r>
+        <w:t>permission on file as well.</w:t>
+      </w:r>
+    </w:p>
+    <w:p>
+      <w:r>
+        <w:rPr>
+          <w:noProof/>
+        </w:rPr>
         <w:lastRenderedPageBreak/>
         <w:drawing>
           <wp:inline distT="0" distB="0" distL="0" distR="0" wp14:anchorId="08D979EF" wp14:editId="42620F6D">
@@ -3703,6 +3769,9 @@
     <w:p/>
     <w:p>
       <w:r>
+        <w:rPr>
+          <w:noProof/>
+        </w:rPr>
         <w:drawing>
           <wp:inline distT="0" distB="0" distL="0" distR="0" wp14:anchorId="5F15DC53" wp14:editId="0A3B7372">
             <wp:extent cx="4624627" cy="1393811"/>
@@ -3743,6 +3812,9 @@
     <w:p/>
     <w:p>
       <w:r>
+        <w:rPr>
+          <w:noProof/>
+        </w:rPr>
         <w:drawing>
           <wp:inline distT="0" distB="0" distL="0" distR="0" wp14:anchorId="15B4DFCD" wp14:editId="56FA6A01">
             <wp:extent cx="3277057" cy="781159"/>
@@ -4574,6 +4646,7 @@
   <w:style w:type="character" w:default="1" w:styleId="DefaultParagraphFont">
     <w:name w:val="Default Paragraph Font"/>
     <w:uiPriority w:val="1"/>
+    <w:semiHidden/>
     <w:unhideWhenUsed/>
   </w:style>
   <w:style w:type="table" w:default="1" w:styleId="TableNormal">

</xml_diff>